<commit_message>
repairs to fs-S1 and fs-S2, using vColl and reorganizing notes
</commit_message>
<xml_diff>
--- a/Conference_prep/set_HongKongSpkrNotes.docx
+++ b/Conference_prep/set_HongKongSpkrNotes.docx
@@ -1488,12 +1488,7 @@
         <w:t>a masterpiece</w:t>
       </w:r>
       <w:r>
-        <w:t xml:space="preserve"> of reading an</w:t>
-      </w:r>
-      <w:bookmarkStart w:id="0" w:name="_GoBack"/>
-      <w:bookmarkEnd w:id="0"/>
-      <w:r>
-        <w:t>d interpretation,</w:t>
+        <w:t xml:space="preserve"> of reading and interpretation,</w:t>
       </w:r>
       <w:r>
         <w:t xml:space="preserve"> </w:t>
@@ -1860,7 +1855,15 @@
         <w:ind w:firstLine="720"/>
       </w:pPr>
       <w:r>
-        <w:t xml:space="preserve">What our digital project has enabled us to do is to separate and view each of Southey’s translation decisions at the clause level. The project has given me a great appreciation for Southey as a translator of language and culture, and it has also engaged our project team in some interesting work with TEI. I’m handing the presentation over to Elisa Beshero Bondar now, our coding expert, to talk about the innovative ways we’re using TEI markup and how we think our work might assist other projects and researchers who want to </w:t>
+        <w:t>What our digital project has enabled us to do is to separate and view each of Southey’s translation decisions at the clause level. The project has given me a great appreciation for Southey as a translator of language and culture, and it has also engaged our project team in some interesting work with TEI. I’m handing the presen</w:t>
+      </w:r>
+      <w:r>
+        <w:t>tation over to Elisa Beshero-</w:t>
+      </w:r>
+      <w:bookmarkStart w:id="0" w:name="_GoBack"/>
+      <w:bookmarkEnd w:id="0"/>
+      <w:r>
+        <w:t xml:space="preserve">Bondar now, our coding expert, to talk about the innovative ways we’re using TEI markup and how we think our work might assist other projects and researchers who want to </w:t>
       </w:r>
       <w:r>
         <w:t>understand</w:t>

</xml_diff>